<commit_message>
script, tesztelés bővítve, topologia port security
</commit_message>
<xml_diff>
--- a/script_Mark.docx
+++ b/script_Mark.docx
@@ -4,7 +4,10 @@
   <w:body>
     <w:p>
       <w:r>
-        <w:t xml:space="preserve">Jó napot kívánok! </w:t>
+        <w:t>Üdvözlök mindenkit</w:t>
+      </w:r>
+      <w:r>
+        <w:t xml:space="preserve">! </w:t>
       </w:r>
       <w:r>
         <w:t xml:space="preserve">A mai </w:t>
@@ -24,7 +27,10 @@
     </w:p>
     <w:p>
       <w:r>
-        <w:t>Körbejárjuk a topológia egyes részeit, felépítésüket, működésüket.</w:t>
+        <w:t>A mai bemutatóban k</w:t>
+      </w:r>
+      <w:r>
+        <w:t>örbejárjuk a topológia egyes részeit, felépítésüket, működésüket.</w:t>
       </w:r>
     </w:p>
     <w:p>
@@ -53,7 +59,13 @@
         <w:t xml:space="preserve"> és</w:t>
       </w:r>
       <w:r>
-        <w:t xml:space="preserve"> az üzemeltetők irodáj</w:t>
+        <w:t xml:space="preserve"> az </w:t>
+      </w:r>
+      <w:r>
+        <w:t>Ü</w:t>
+      </w:r>
+      <w:r>
+        <w:t>zemeltetők irodáj</w:t>
       </w:r>
       <w:r>
         <w:t>ának topológiája.</w:t>
@@ -150,7 +162,13 @@
     </w:p>
     <w:p>
       <w:r>
-        <w:t xml:space="preserve">A központi routereink között PPP kapcsolatot és CHAP hitelesítést is konfiguráltunk a </w:t>
+        <w:t>A központi routereink között PPP kapcsolatot</w:t>
+      </w:r>
+      <w:r>
+        <w:t xml:space="preserve"> </w:t>
+      </w:r>
+      <w:r>
+        <w:t xml:space="preserve"> és CHAP hitelesítést is konfiguráltunk a </w:t>
       </w:r>
       <w:r>
         <w:t xml:space="preserve">nagyobb </w:t>
@@ -205,25 +223,31 @@
         </w:tabs>
       </w:pPr>
       <w:r>
+        <w:t xml:space="preserve">A New York hotel területén HSRP protokolt alkalmaztunk magasabb szintű </w:t>
+      </w:r>
+      <w:r>
+        <w:t xml:space="preserve">hálózati </w:t>
+      </w:r>
+      <w:r>
+        <w:t xml:space="preserve">elérhetőség érdekében, </w:t>
+      </w:r>
+      <w:r>
+        <w:t>az IPv4 alapértelmezett átjárót használó állomások számára ad első ugrás</w:t>
+      </w:r>
+      <w:r>
         <w:t xml:space="preserve"> </w:t>
       </w:r>
       <w:r>
-        <w:rPr>
-          <w:rStyle w:val="highlight"/>
-          <w:b/>
-          <w:bCs/>
-        </w:rPr>
-        <w:t>HSRP</w:t>
-      </w:r>
-      <w:r>
-        <w:rPr>
-          <w:b/>
-          <w:bCs/>
-        </w:rPr>
-        <w:t xml:space="preserve"> (Hot Standby Router Protocol)</w:t>
-      </w:r>
-      <w:r>
-        <w:t xml:space="preserve"> - A Cisco saját feljesztésű FHRP-je, az alapátjáró IPv4-eszköz hibatűrő működtetésére. A </w:t>
+        <w:t>forgalomirányító redundanciát</w:t>
+      </w:r>
+      <w:r>
+        <w:t>.</w:t>
+      </w:r>
+      <w:r>
+        <w:t xml:space="preserve"> </w:t>
+      </w:r>
+      <w:r>
+        <w:t xml:space="preserve">A </w:t>
       </w:r>
       <w:r>
         <w:rPr>
@@ -232,7 +256,19 @@
         <w:t>HSRP</w:t>
       </w:r>
       <w:r>
-        <w:t xml:space="preserve"> magas szintű hálózati elérhetőséget biztosít, az IPv4 alapértelmezett átjárót használó állomások számára ad első ugrás forgalomirányító redundanciát. A </w:t>
+        <w:t xml:space="preserve"> a forgalomirányítók egy csoportjából választ ki aktív és készenléti eszközt</w:t>
+      </w:r>
+      <w:r>
+        <w:t xml:space="preserve">. </w:t>
+      </w:r>
+      <w:r>
+        <w:t>Az aktív eszköz végzi a csomagok továbbítását, a készenléti vagy tartalék eszköz pedig, megfelelő feltételek teljesülése esetén, átveszi a kiesett aktív eszköz szerepét.</w:t>
+      </w:r>
+      <w:r>
+        <w:t xml:space="preserve"> </w:t>
+      </w:r>
+      <w:r>
+        <w:t xml:space="preserve">A </w:t>
       </w:r>
       <w:r>
         <w:rPr>
@@ -241,7 +277,7 @@
         <w:t>HSRP</w:t>
       </w:r>
       <w:r>
-        <w:t xml:space="preserve"> a forgalomirányítók egy csoportjából választ ki aktív és készenléti (standby, tartalék) eszközt. Az aktív eszköz végzi a csomagok továbbítását, a készenléti vagy tartalék eszköz pedig, megfelelő feltételek teljesülése esetén, átveszi a kiesett aktív eszköz szerepét. A </w:t>
+        <w:t xml:space="preserve"> tartalék forgalomirányítójának feladata figyelni a </w:t>
       </w:r>
       <w:r>
         <w:rPr>
@@ -250,19 +286,20 @@
         <w:t>HSRP</w:t>
       </w:r>
       <w:r>
-        <w:t xml:space="preserve"> tartalék forgalomirányítójának feladata figyelni a </w:t>
-      </w:r>
-      <w:r>
-        <w:rPr>
-          <w:rStyle w:val="highlight"/>
-        </w:rPr>
-        <w:t>HSRP</w:t>
-      </w:r>
-      <w:r>
         <w:t>-csoport működését és gyorsan átvenni a csomagtovábbítás feladatát az aktív eszköz hibájakor.</w:t>
       </w:r>
     </w:p>
     <w:p>
+      <w:pPr>
+        <w:tabs>
+          <w:tab w:val="left" w:pos="1530"/>
+        </w:tabs>
+      </w:pPr>
+      <w:r>
+        <w:t>Show: show standby</w:t>
+      </w:r>
+    </w:p>
+    <w:p>
       <w:r>
         <w:t>Át adom Máténak a szót, aki a Vlanokról,</w:t>
       </w:r>
@@ -273,7 +310,6 @@
         <w:t xml:space="preserve"> a VTPről fog beszélni.</w:t>
       </w:r>
     </w:p>
-    <w:p/>
     <w:sectPr>
       <w:pgSz w:w="11906" w:h="16838"/>
       <w:pgMar w:top="1417" w:right="1417" w:bottom="1417" w:left="1417" w:header="708" w:footer="708" w:gutter="0"/>

</xml_diff>

<commit_message>
scriptemhez hozzáadva: ACL, PAT
WIP
</commit_message>
<xml_diff>
--- a/script_Mark.docx
+++ b/script_Mark.docx
@@ -3,6 +3,25 @@
 <w:document xmlns:wpc="http://schemas.microsoft.com/office/word/2010/wordprocessingCanvas" xmlns:cx="http://schemas.microsoft.com/office/drawing/2014/chartex" xmlns:cx1="http://schemas.microsoft.com/office/drawing/2015/9/8/chartex" xmlns:cx2="http://schemas.microsoft.com/office/drawing/2015/10/21/chartex" xmlns:cx3="http://schemas.microsoft.com/office/drawing/2016/5/9/chartex" xmlns:cx4="http://schemas.microsoft.com/office/drawing/2016/5/10/chartex" xmlns:cx5="http://schemas.microsoft.com/office/drawing/2016/5/11/chartex" xmlns:cx6="http://schemas.microsoft.com/office/drawing/2016/5/12/chartex" xmlns:cx7="http://schemas.microsoft.com/office/drawing/2016/5/13/chartex" xmlns:cx8="http://schemas.microsoft.com/office/drawing/2016/5/14/chartex" xmlns:mc="http://schemas.openxmlformats.org/markup-compatibility/2006" xmlns:aink="http://schemas.microsoft.com/office/drawing/2016/ink" xmlns:am3d="http://schemas.microsoft.com/office/drawing/2017/model3d" xmlns:o="urn:schemas-microsoft-com:office:office" xmlns:oel="http://schemas.microsoft.com/office/2019/extlst" xmlns:r="http://schemas.openxmlformats.org/officeDocument/2006/relationships" xmlns:m="http://schemas.openxmlformats.org/officeDocument/2006/math" xmlns:v="urn:schemas-microsoft-com:vml" xmlns:wp14="http://schemas.microsoft.com/office/word/2010/wordprocessingDrawing" xmlns:wp="http://schemas.openxmlformats.org/drawingml/2006/wordprocessingDrawing" xmlns:w10="urn:schemas-microsoft-com:office:word" xmlns:w="http://schemas.openxmlformats.org/wordprocessingml/2006/main" xmlns:w14="http://schemas.microsoft.com/office/word/2010/wordml" xmlns:w15="http://schemas.microsoft.com/office/word/2012/wordml" xmlns:w16cex="http://schemas.microsoft.com/office/word/2018/wordml/cex" xmlns:w16cid="http://schemas.microsoft.com/office/word/2016/wordml/cid" xmlns:w16="http://schemas.microsoft.com/office/word/2018/wordml" xmlns:w16sdtdh="http://schemas.microsoft.com/office/word/2020/wordml/sdtdatahash" xmlns:w16se="http://schemas.microsoft.com/office/word/2015/wordml/symex" xmlns:wpg="http://schemas.microsoft.com/office/word/2010/wordprocessingGroup" xmlns:wpi="http://schemas.microsoft.com/office/word/2010/wordprocessingInk" xmlns:wne="http://schemas.microsoft.com/office/word/2006/wordml" xmlns:wps="http://schemas.microsoft.com/office/word/2010/wordprocessingShape" mc:Ignorable="w14 w15 w16se w16cid w16 w16cex w16sdtdh wp14">
   <w:body>
     <w:p>
+      <w:pPr>
+        <w:rPr>
+          <w:b/>
+          <w:bCs/>
+          <w:sz w:val="32"/>
+          <w:szCs w:val="32"/>
+        </w:rPr>
+      </w:pPr>
+      <w:r>
+        <w:rPr>
+          <w:b/>
+          <w:bCs/>
+          <w:sz w:val="32"/>
+          <w:szCs w:val="32"/>
+        </w:rPr>
+        <w:t>Bevezetés</w:t>
+      </w:r>
+    </w:p>
+    <w:p>
       <w:r>
         <w:t>Üdvözlök mindenkit</w:t>
       </w:r>
@@ -90,6 +109,25 @@
       </w:r>
     </w:p>
     <w:p>
+      <w:pPr>
+        <w:rPr>
+          <w:b/>
+          <w:bCs/>
+          <w:sz w:val="32"/>
+          <w:szCs w:val="32"/>
+        </w:rPr>
+      </w:pPr>
+      <w:r>
+        <w:rPr>
+          <w:b/>
+          <w:bCs/>
+          <w:sz w:val="32"/>
+          <w:szCs w:val="32"/>
+        </w:rPr>
+        <w:t>Port aggregation</w:t>
+      </w:r>
+    </w:p>
+    <w:p>
       <w:r>
         <w:t xml:space="preserve">A </w:t>
       </w:r>
@@ -135,15 +173,7 @@
     </w:p>
     <w:p>
       <w:r>
-        <w:t xml:space="preserve">show parancsok: show </w:t>
-      </w:r>
-      <w:proofErr w:type="spellStart"/>
-      <w:r>
-        <w:t>etherchannel</w:t>
-      </w:r>
-      <w:proofErr w:type="spellEnd"/>
-      <w:r>
-        <w:t xml:space="preserve"> summary</w:t>
+        <w:t>show parancsok: show etherchannel summary</w:t>
       </w:r>
     </w:p>
     <w:p>
@@ -152,6 +182,25 @@
       </w:r>
     </w:p>
     <w:p>
+      <w:pPr>
+        <w:rPr>
+          <w:b/>
+          <w:bCs/>
+          <w:sz w:val="32"/>
+          <w:szCs w:val="32"/>
+        </w:rPr>
+      </w:pPr>
+      <w:r>
+        <w:rPr>
+          <w:b/>
+          <w:bCs/>
+          <w:sz w:val="32"/>
+          <w:szCs w:val="32"/>
+        </w:rPr>
+        <w:t>Portsecurity</w:t>
+      </w:r>
+    </w:p>
+    <w:p>
       <w:r>
         <w:t>A hotel és a kávézó switchein a biztonság érdekében portbiztonság</w:t>
       </w:r>
@@ -183,6 +232,25 @@
       </w:r>
       <w:r>
         <w:t>port-security</w:t>
+      </w:r>
+    </w:p>
+    <w:p>
+      <w:pPr>
+        <w:rPr>
+          <w:b/>
+          <w:bCs/>
+          <w:sz w:val="32"/>
+          <w:szCs w:val="32"/>
+        </w:rPr>
+      </w:pPr>
+      <w:r>
+        <w:rPr>
+          <w:b/>
+          <w:bCs/>
+          <w:sz w:val="32"/>
+          <w:szCs w:val="32"/>
+        </w:rPr>
+        <w:t>CHAP</w:t>
       </w:r>
     </w:p>
     <w:p>
@@ -239,6 +307,26 @@
       </w:r>
       <w:r>
         <w:t>show interface</w:t>
+      </w:r>
+    </w:p>
+    <w:p>
+      <w:pPr>
+        <w:rPr>
+          <w:b/>
+          <w:bCs/>
+          <w:sz w:val="32"/>
+          <w:szCs w:val="32"/>
+        </w:rPr>
+      </w:pPr>
+      <w:r>
+        <w:rPr>
+          <w:b/>
+          <w:bCs/>
+          <w:sz w:val="32"/>
+          <w:szCs w:val="32"/>
+        </w:rPr>
+        <w:lastRenderedPageBreak/>
+        <w:t>HSRP</w:t>
       </w:r>
     </w:p>
     <w:p>
@@ -295,8 +383,139 @@
       </w:r>
     </w:p>
     <w:p>
-      <w:r>
-        <w:lastRenderedPageBreak/>
+      <w:pPr>
+        <w:tabs>
+          <w:tab w:val="left" w:pos="1530"/>
+        </w:tabs>
+        <w:rPr>
+          <w:b/>
+          <w:bCs/>
+          <w:sz w:val="32"/>
+          <w:szCs w:val="32"/>
+        </w:rPr>
+      </w:pPr>
+      <w:r>
+        <w:rPr>
+          <w:b/>
+          <w:bCs/>
+          <w:sz w:val="32"/>
+          <w:szCs w:val="32"/>
+        </w:rPr>
+        <w:t>ACL</w:t>
+      </w:r>
+    </w:p>
+    <w:p>
+      <w:r>
+        <w:t>Az ACL</w:t>
+      </w:r>
+      <w:r>
+        <w:t xml:space="preserve"> engedélyező és tiltó utasítások sorozata. </w:t>
+      </w:r>
+      <w:r>
+        <w:t>Ezek a listák határozzák meg a forgalomirányító</w:t>
+      </w:r>
+      <w:r>
+        <w:t xml:space="preserve">k </w:t>
+      </w:r>
+      <w:r>
+        <w:t>számára, hogy mely csomagokat fogadj</w:t>
+      </w:r>
+      <w:r>
+        <w:t>ák</w:t>
+      </w:r>
+      <w:r>
+        <w:t xml:space="preserve"> el és melyeket utasíts</w:t>
+      </w:r>
+      <w:r>
+        <w:t>ák</w:t>
+      </w:r>
+      <w:r>
+        <w:t xml:space="preserve"> vissza.</w:t>
+      </w:r>
+      <w:r>
+        <w:t xml:space="preserve"> Két nagyobb részre lehet bontani az ACL-eket. Ezek a „standar</w:t>
+      </w:r>
+      <w:r>
+        <w:t>d</w:t>
+      </w:r>
+      <w:r>
+        <w:t xml:space="preserve">”- és a „extended”. A </w:t>
+      </w:r>
+      <w:r>
+        <w:t>standard</w:t>
+      </w:r>
+      <w:r>
+        <w:t xml:space="preserve">, azaz </w:t>
+      </w:r>
+      <w:r>
+        <w:t>normál</w:t>
+      </w:r>
+      <w:r>
+        <w:t xml:space="preserve"> ACL-ek csak a forráscímekre vonatkozóan tudnak tiltást illetve engedélyezést alkalmazni, míg</w:t>
+      </w:r>
+      <w:r>
+        <w:t xml:space="preserve"> az extended vagyis kiterjesztett képes cél címeket, portokat és felsőbb rétegbeli protokollokat is figyelembe venni.</w:t>
+      </w:r>
+      <w:r>
+        <w:t xml:space="preserve"> A n</w:t>
+      </w:r>
+      <w:r>
+        <w:t xml:space="preserve">ormál ACL-ek utasításait a </w:t>
+      </w:r>
+      <w:r>
+        <w:t xml:space="preserve">listák </w:t>
+      </w:r>
+      <w:r>
+        <w:t>sorszámtól függően</w:t>
+      </w:r>
+      <w:r>
+        <w:t xml:space="preserve"> 1-99 között</w:t>
+      </w:r>
+      <w:r>
+        <w:t xml:space="preserve"> tudjuk </w:t>
+      </w:r>
+      <w:r>
+        <w:t>használni, míg a kiterjesztett listák utásait 100-199 között vagy szavakkal elnevezve tudjuk alkalmazni. Utóbbi rendkívül hasznosnak bizonyul ha sok ACL-t használunk a hálózatunkban, mivel a lista nevével utalhatunk az ellátott funkciójára.</w:t>
+      </w:r>
+    </w:p>
+    <w:p>
+      <w:pPr>
+        <w:tabs>
+          <w:tab w:val="left" w:pos="1530"/>
+        </w:tabs>
+        <w:rPr>
+          <w:b/>
+          <w:bCs/>
+          <w:sz w:val="32"/>
+          <w:szCs w:val="32"/>
+        </w:rPr>
+      </w:pPr>
+      <w:r>
+        <w:rPr>
+          <w:b/>
+          <w:bCs/>
+          <w:sz w:val="32"/>
+          <w:szCs w:val="32"/>
+        </w:rPr>
+        <w:t>PAT</w:t>
+      </w:r>
+    </w:p>
+    <w:p>
+      <w:pPr>
+        <w:tabs>
+          <w:tab w:val="left" w:pos="1530"/>
+        </w:tabs>
+        <w:rPr>
+          <w:b/>
+          <w:bCs/>
+          <w:sz w:val="32"/>
+          <w:szCs w:val="32"/>
+        </w:rPr>
+      </w:pPr>
+    </w:p>
+    <w:p/>
+    <w:p>
+      <w:r>
         <w:t>Át adom Máténak a szót, aki a Vlanokról,</w:t>
       </w:r>
       <w:r>
@@ -713,17 +932,17 @@
     <w:lsdException w:name="Unresolved Mention" w:semiHidden="1" w:unhideWhenUsed="1"/>
     <w:lsdException w:name="Smart Link" w:semiHidden="1" w:unhideWhenUsed="1"/>
   </w:latentStyles>
-  <w:style w:type="paragraph" w:default="1" w:styleId="Norml">
+  <w:style w:type="paragraph" w:default="1" w:styleId="Normal">
     <w:name w:val="Normal"/>
     <w:qFormat/>
   </w:style>
-  <w:style w:type="character" w:default="1" w:styleId="Bekezdsalapbettpusa">
+  <w:style w:type="character" w:default="1" w:styleId="DefaultParagraphFont">
     <w:name w:val="Default Paragraph Font"/>
     <w:uiPriority w:val="1"/>
     <w:semiHidden/>
     <w:unhideWhenUsed/>
   </w:style>
-  <w:style w:type="table" w:default="1" w:styleId="Normltblzat">
+  <w:style w:type="table" w:default="1" w:styleId="TableNormal">
     <w:name w:val="Normal Table"/>
     <w:uiPriority w:val="99"/>
     <w:semiHidden/>
@@ -738,7 +957,7 @@
       </w:tblCellMar>
     </w:tblPr>
   </w:style>
-  <w:style w:type="numbering" w:default="1" w:styleId="Nemlista">
+  <w:style w:type="numbering" w:default="1" w:styleId="NoList">
     <w:name w:val="No List"/>
     <w:uiPriority w:val="99"/>
     <w:semiHidden/>
@@ -746,13 +965,24 @@
   </w:style>
   <w:style w:type="character" w:customStyle="1" w:styleId="hgkelc">
     <w:name w:val="hgkelc"/>
-    <w:basedOn w:val="Bekezdsalapbettpusa"/>
+    <w:basedOn w:val="DefaultParagraphFont"/>
     <w:rsid w:val="009D35EE"/>
   </w:style>
   <w:style w:type="character" w:customStyle="1" w:styleId="highlight">
     <w:name w:val="highlight"/>
-    <w:basedOn w:val="Bekezdsalapbettpusa"/>
+    <w:basedOn w:val="DefaultParagraphFont"/>
     <w:rsid w:val="006F3208"/>
+  </w:style>
+  <w:style w:type="character" w:styleId="Hyperlink">
+    <w:name w:val="Hyperlink"/>
+    <w:basedOn w:val="DefaultParagraphFont"/>
+    <w:uiPriority w:val="99"/>
+    <w:unhideWhenUsed/>
+    <w:rsid w:val="000C2210"/>
+    <w:rPr>
+      <w:color w:val="0000FF"/>
+      <w:u w:val="single"/>
+    </w:rPr>
   </w:style>
 </w:styles>
 </file>

</xml_diff>